<commit_message>
Adding template and explainations for prediction part in report
Please follow the template
</commit_message>
<xml_diff>
--- a/files/Related work.docx
+++ b/files/Related work.docx
@@ -107,7 +107,6 @@
         <w:t xml:space="preserve">. </w:t>
       </w:r>
       <w:bookmarkStart w:id="1" w:name="_Hlk38194383"/>
-      <w:bookmarkStart w:id="2" w:name="_GoBack"/>
       <w:r>
         <w:rPr>
           <w:sz w:val="24"/>
@@ -116,7 +115,6 @@
         <w:t>However, airspace and airport capacity cannot keep increasing at a rate necessary to match the rising demand.</w:t>
       </w:r>
       <w:bookmarkEnd w:id="1"/>
-      <w:bookmarkEnd w:id="2"/>
       <w:r>
         <w:rPr>
           <w:sz w:val="24"/>
@@ -200,23 +198,21 @@
           <w:sz w:val="24"/>
           <w:szCs w:val="24"/>
         </w:rPr>
-        <w:t>There are several works in the literature that focus on airport delays, air-</w:t>
-      </w:r>
-      <w:proofErr w:type="gramStart"/>
-      <w:r>
-        <w:rPr>
-          <w:sz w:val="24"/>
-          <w:szCs w:val="24"/>
-        </w:rPr>
-        <w:t>traffic .</w:t>
-      </w:r>
-      <w:proofErr w:type="gramEnd"/>
-      <w:r>
-        <w:rPr>
-          <w:sz w:val="24"/>
-          <w:szCs w:val="24"/>
-        </w:rPr>
-        <w:t xml:space="preserve"> Airline operations are highly </w:t>
+        <w:t xml:space="preserve">There are several works in the literature that focus on air-traffic </w:t>
+      </w:r>
+      <w:r>
+        <w:rPr>
+          <w:sz w:val="24"/>
+          <w:szCs w:val="24"/>
+        </w:rPr>
+        <w:t>and airport delays</w:t>
+      </w:r>
+      <w:r>
+        <w:rPr>
+          <w:sz w:val="24"/>
+          <w:szCs w:val="24"/>
+        </w:rPr>
+        <w:t xml:space="preserve">. Airline operations are highly </w:t>
       </w:r>
       <w:r>
         <w:rPr>
@@ -251,37 +247,21 @@
           <w:sz w:val="24"/>
           <w:szCs w:val="24"/>
         </w:rPr>
-        <w:t xml:space="preserve">Myriads of </w:t>
-      </w:r>
-      <w:proofErr w:type="gramStart"/>
-      <w:r>
-        <w:rPr>
-          <w:sz w:val="24"/>
-          <w:szCs w:val="24"/>
-        </w:rPr>
-        <w:t xml:space="preserve">research </w:t>
-      </w:r>
-      <w:r>
-        <w:rPr>
-          <w:sz w:val="24"/>
-          <w:szCs w:val="24"/>
-        </w:rPr>
-        <w:t xml:space="preserve"> have</w:t>
-      </w:r>
-      <w:proofErr w:type="gramEnd"/>
-      <w:r>
-        <w:rPr>
-          <w:sz w:val="24"/>
-          <w:szCs w:val="24"/>
-        </w:rPr>
-        <w:t xml:space="preserve"> been carried out on a</w:t>
-      </w:r>
-      <w:r>
-        <w:rPr>
-          <w:sz w:val="24"/>
-          <w:szCs w:val="24"/>
-        </w:rPr>
-        <w:t xml:space="preserve">viation </w:t>
+        <w:t xml:space="preserve">Myriads of research </w:t>
+      </w:r>
+      <w:r>
+        <w:rPr>
+          <w:sz w:val="24"/>
+          <w:szCs w:val="24"/>
+        </w:rPr>
+        <w:t>have been carried out on a</w:t>
+      </w:r>
+      <w:r>
+        <w:rPr>
+          <w:sz w:val="24"/>
+          <w:szCs w:val="24"/>
+        </w:rPr>
+        <w:t>viation</w:t>
       </w:r>
       <w:r>
         <w:rPr>
@@ -310,7 +290,63 @@
           <w:sz w:val="24"/>
           <w:szCs w:val="24"/>
         </w:rPr>
-        <w:t xml:space="preserve">, but only a few have been performed on the characteristics of airline delays and the prediction of delay statistics. Delays occur when an event takes place later than the time at which it is planned, scheduled, or expected to happen. Delays in departure can occur due to bad weather conditions, seasonal and holiday demands, airline policies, technical issues such as the problems in airport facilities, luggage handling and mechanical apparatus, and accumulation of delays from preceding flights. </w:t>
+        <w:t>, but only a few have been performed on the characteristics of airline delays and the prediction of delay</w:t>
+      </w:r>
+      <w:r>
+        <w:rPr>
+          <w:sz w:val="24"/>
+          <w:szCs w:val="24"/>
+        </w:rPr>
+        <w:t>s</w:t>
+      </w:r>
+      <w:r>
+        <w:rPr>
+          <w:sz w:val="24"/>
+          <w:szCs w:val="24"/>
+        </w:rPr>
+        <w:t>. Delays occur when an event takes place later than the time at which it is scheduled</w:t>
+      </w:r>
+      <w:r>
+        <w:rPr>
+          <w:sz w:val="24"/>
+          <w:szCs w:val="24"/>
+        </w:rPr>
+        <w:t xml:space="preserve">, </w:t>
+      </w:r>
+      <w:r>
+        <w:rPr>
+          <w:sz w:val="24"/>
+          <w:szCs w:val="24"/>
+        </w:rPr>
+        <w:t>planned</w:t>
+      </w:r>
+      <w:r>
+        <w:rPr>
+          <w:sz w:val="24"/>
+          <w:szCs w:val="24"/>
+        </w:rPr>
+        <w:t>, or expected to happen. Delays in departure</w:t>
+      </w:r>
+      <w:r>
+        <w:rPr>
+          <w:sz w:val="24"/>
+          <w:szCs w:val="24"/>
+        </w:rPr>
+        <w:t>s</w:t>
+      </w:r>
+      <w:r>
+        <w:rPr>
+          <w:sz w:val="24"/>
+          <w:szCs w:val="24"/>
+        </w:rPr>
+        <w:t xml:space="preserve"> and arrivals</w:t>
+      </w:r>
+      <w:r>
+        <w:rPr>
+          <w:sz w:val="24"/>
+          <w:szCs w:val="24"/>
+        </w:rPr>
+        <w:t xml:space="preserve"> can occur due to bad weather conditions, seasonal and holiday demands, airline policies, technical issues such as the problems in airport facilities, luggage handling and mechanical apparatus, and accumulation of delays from preceding flights. </w:t>
       </w:r>
     </w:p>
     <w:p>
@@ -325,7 +361,7 @@
           <w:sz w:val="24"/>
           <w:szCs w:val="24"/>
         </w:rPr>
-        <w:t xml:space="preserve"> The research conducted by </w:t>
+        <w:t xml:space="preserve">The research conducted by </w:t>
       </w:r>
       <w:proofErr w:type="spellStart"/>
       <w:r>
@@ -341,23 +377,35 @@
           <w:sz w:val="24"/>
           <w:szCs w:val="24"/>
         </w:rPr>
-        <w:t xml:space="preserve"> and Nagel in 2013 used scaling and simulation software for flight data. They normalized the data, pre-process the data and simulate the results like inbound flights, outgoing flights. They changed local times to </w:t>
-      </w:r>
-      <w:proofErr w:type="gramStart"/>
-      <w:r>
-        <w:rPr>
-          <w:sz w:val="24"/>
-          <w:szCs w:val="24"/>
-        </w:rPr>
-        <w:t>UTC(</w:t>
-      </w:r>
-      <w:proofErr w:type="gramEnd"/>
-      <w:r>
-        <w:rPr>
-          <w:sz w:val="24"/>
-          <w:szCs w:val="24"/>
-        </w:rPr>
-        <w:t>Coordinated Universal Time) for consistency.</w:t>
+        <w:t xml:space="preserve"> and Nagel in 2013 used scaling and simulation software for flight data. They normalized the data, pre-process the data and simulate the results like inbound flights, outgoing flights. They </w:t>
+      </w:r>
+      <w:r>
+        <w:rPr>
+          <w:sz w:val="24"/>
+          <w:szCs w:val="24"/>
+        </w:rPr>
+        <w:t xml:space="preserve">also </w:t>
+      </w:r>
+      <w:r>
+        <w:rPr>
+          <w:sz w:val="24"/>
+          <w:szCs w:val="24"/>
+        </w:rPr>
+        <w:t>changed local times to UTC</w:t>
+      </w:r>
+      <w:r>
+        <w:rPr>
+          <w:sz w:val="24"/>
+          <w:szCs w:val="24"/>
+        </w:rPr>
+        <w:t xml:space="preserve"> </w:t>
+      </w:r>
+      <w:r>
+        <w:rPr>
+          <w:sz w:val="24"/>
+          <w:szCs w:val="24"/>
+        </w:rPr>
+        <w:t>(Coordinated Universal Time) for consistency.</w:t>
       </w:r>
       <w:r>
         <w:rPr>
@@ -416,7 +464,6 @@
         </w:rPr>
         <w:t xml:space="preserve">Dieterich Lawson and William Castillo, in their project” Predicting Flight Delays” in 2012 (Lawson &amp; Castillo, 2012), used dataset of flights </w:t>
       </w:r>
-      <w:proofErr w:type="gramStart"/>
       <w:r>
         <w:rPr>
           <w:sz w:val="24"/>
@@ -429,15 +476,35 @@
           <w:sz w:val="24"/>
           <w:szCs w:val="24"/>
         </w:rPr>
-        <w:t xml:space="preserve"> several</w:t>
-      </w:r>
-      <w:proofErr w:type="gramEnd"/>
-      <w:r>
-        <w:rPr>
-          <w:sz w:val="24"/>
-          <w:szCs w:val="24"/>
-        </w:rPr>
-        <w:t xml:space="preserve"> years, which resulted in  135 million of flights. However, </w:t>
+        <w:t>several years, which resulted in</w:t>
+      </w:r>
+      <w:r>
+        <w:rPr>
+          <w:sz w:val="24"/>
+          <w:szCs w:val="24"/>
+        </w:rPr>
+        <w:t xml:space="preserve"> </w:t>
+      </w:r>
+      <w:r>
+        <w:rPr>
+          <w:sz w:val="24"/>
+          <w:szCs w:val="24"/>
+        </w:rPr>
+        <w:t>135 million</w:t>
+      </w:r>
+      <w:r>
+        <w:rPr>
+          <w:sz w:val="24"/>
+          <w:szCs w:val="24"/>
+        </w:rPr>
+        <w:t xml:space="preserve"> </w:t>
+      </w:r>
+      <w:r>
+        <w:rPr>
+          <w:sz w:val="24"/>
+          <w:szCs w:val="24"/>
+        </w:rPr>
+        <w:t xml:space="preserve">flights. However, </w:t>
       </w:r>
       <w:r>
         <w:rPr>
@@ -451,23 +518,7 @@
           <w:sz w:val="24"/>
           <w:szCs w:val="24"/>
         </w:rPr>
-        <w:t xml:space="preserve"> weather data </w:t>
-      </w:r>
-      <w:proofErr w:type="gramStart"/>
-      <w:r>
-        <w:rPr>
-          <w:sz w:val="24"/>
-          <w:szCs w:val="24"/>
-        </w:rPr>
-        <w:t>only  obtaining</w:t>
-      </w:r>
-      <w:proofErr w:type="gramEnd"/>
-      <w:r>
-        <w:rPr>
-          <w:sz w:val="24"/>
-          <w:szCs w:val="24"/>
-        </w:rPr>
-        <w:t xml:space="preserve"> 40% recall. They used algorithms like support vector machines, Naïve Bayes, and Random forest. </w:t>
+        <w:t xml:space="preserve"> weather data only obtaining 40% recall. They used algorithms like support vector machines, Naïve Bayes, and Random forest.</w:t>
       </w:r>
     </w:p>
     <w:p>
@@ -498,7 +549,56 @@
           <w:sz w:val="24"/>
           <w:szCs w:val="24"/>
         </w:rPr>
-        <w:t xml:space="preserve"> in their project “Application of Machine Learning Algorithms to predict flight delays “used machine Learning algorithms like decision trees, Neural Network and Logistic regression algorithms and concluded that Departure delay is main factor in aircraft delay.</w:t>
+        <w:t xml:space="preserve"> in their project “Application of Machine Learning Algorithms to predict flight delays “used machine Learning algorithms like decision trees, Neural Network and Logistic regression algorithms and concluded that </w:t>
+      </w:r>
+      <w:r>
+        <w:rPr>
+          <w:sz w:val="24"/>
+          <w:szCs w:val="24"/>
+        </w:rPr>
+        <w:t>the d</w:t>
+      </w:r>
+      <w:r>
+        <w:rPr>
+          <w:sz w:val="24"/>
+          <w:szCs w:val="24"/>
+        </w:rPr>
+        <w:t>eparture delay</w:t>
+      </w:r>
+      <w:r>
+        <w:rPr>
+          <w:sz w:val="24"/>
+          <w:szCs w:val="24"/>
+        </w:rPr>
+        <w:t>s</w:t>
+      </w:r>
+      <w:r>
+        <w:rPr>
+          <w:sz w:val="24"/>
+          <w:szCs w:val="24"/>
+        </w:rPr>
+        <w:t xml:space="preserve"> </w:t>
+      </w:r>
+      <w:r>
+        <w:rPr>
+          <w:sz w:val="24"/>
+          <w:szCs w:val="24"/>
+        </w:rPr>
+        <w:t>are</w:t>
+      </w:r>
+      <w:r>
+        <w:rPr>
+          <w:sz w:val="24"/>
+          <w:szCs w:val="24"/>
+        </w:rPr>
+        <w:t xml:space="preserve"> the</w:t>
+      </w:r>
+      <w:r>
+        <w:rPr>
+          <w:sz w:val="24"/>
+          <w:szCs w:val="24"/>
+        </w:rPr>
+        <w:t xml:space="preserve"> main factor in aircraft delay.</w:t>
       </w:r>
       <w:r>
         <w:rPr>
@@ -518,9 +618,8 @@
           <w:szCs w:val="20"/>
           <w:shd w:val="clear" w:color="auto" w:fill="FFFFFF"/>
         </w:rPr>
-        <w:t xml:space="preserve"> They also performed some statistical analysis like average delays of flights and basic summary </w:t>
-      </w:r>
-      <w:proofErr w:type="gramStart"/>
+        <w:t xml:space="preserve"> They also performed some statistical analysis like average delays of flights and basic summary statistics.</w:t>
+      </w:r>
       <w:r>
         <w:rPr>
           <w:rFonts w:ascii="Arial" w:hAnsi="Arial" w:cs="Arial"/>
@@ -529,9 +628,9 @@
           <w:szCs w:val="20"/>
           <w:shd w:val="clear" w:color="auto" w:fill="FFFFFF"/>
         </w:rPr>
-        <w:t>statistics.(</w:t>
-      </w:r>
-      <w:proofErr w:type="gramEnd"/>
+        <w:t xml:space="preserve"> </w:t>
+      </w:r>
+      <w:proofErr w:type="gramStart"/>
       <w:r>
         <w:rPr>
           <w:rFonts w:ascii="Arial" w:hAnsi="Arial" w:cs="Arial"/>
@@ -540,9 +639,9 @@
           <w:szCs w:val="20"/>
           <w:shd w:val="clear" w:color="auto" w:fill="FFFFFF"/>
         </w:rPr>
-        <w:t xml:space="preserve">Kuhn and </w:t>
-      </w:r>
-      <w:proofErr w:type="spellStart"/>
+        <w:t>(</w:t>
+      </w:r>
+      <w:proofErr w:type="gramEnd"/>
       <w:r>
         <w:rPr>
           <w:rFonts w:ascii="Arial" w:hAnsi="Arial" w:cs="Arial"/>
@@ -551,9 +650,9 @@
           <w:szCs w:val="20"/>
           <w:shd w:val="clear" w:color="auto" w:fill="FFFFFF"/>
         </w:rPr>
-        <w:t>Jamadagni</w:t>
-      </w:r>
-      <w:proofErr w:type="spellEnd"/>
+        <w:t xml:space="preserve">Kuhn and </w:t>
+      </w:r>
+      <w:proofErr w:type="spellStart"/>
       <w:r>
         <w:rPr>
           <w:rFonts w:ascii="Arial" w:hAnsi="Arial" w:cs="Arial"/>
@@ -562,6 +661,17 @@
           <w:szCs w:val="20"/>
           <w:shd w:val="clear" w:color="auto" w:fill="FFFFFF"/>
         </w:rPr>
+        <w:t>Jamadagni</w:t>
+      </w:r>
+      <w:proofErr w:type="spellEnd"/>
+      <w:r>
+        <w:rPr>
+          <w:rFonts w:ascii="Arial" w:hAnsi="Arial" w:cs="Arial"/>
+          <w:color w:val="000000"/>
+          <w:sz w:val="20"/>
+          <w:szCs w:val="20"/>
+          <w:shd w:val="clear" w:color="auto" w:fill="FFFFFF"/>
+        </w:rPr>
         <w:t>, 2017)</w:t>
       </w:r>
     </w:p>
@@ -577,23 +687,7 @@
           <w:sz w:val="24"/>
           <w:szCs w:val="24"/>
         </w:rPr>
-        <w:t xml:space="preserve">Another report published by Neil and Samir report titled “Predicting flight delays and cancellations using weather as a feature” compared algorithms </w:t>
-      </w:r>
-      <w:proofErr w:type="gramStart"/>
-      <w:r>
-        <w:rPr>
-          <w:sz w:val="24"/>
-          <w:szCs w:val="24"/>
-        </w:rPr>
-        <w:t>like  Random</w:t>
-      </w:r>
-      <w:proofErr w:type="gramEnd"/>
-      <w:r>
-        <w:rPr>
-          <w:sz w:val="24"/>
-          <w:szCs w:val="24"/>
-        </w:rPr>
-        <w:t xml:space="preserve"> forest, </w:t>
+        <w:t xml:space="preserve">Another report published by Neil and Samir report titled “Predicting flight delays and cancellations using weather as a feature” compared algorithms like Random forest, </w:t>
       </w:r>
       <w:proofErr w:type="spellStart"/>
       <w:r>
@@ -609,6 +703,13 @@
           <w:sz w:val="24"/>
           <w:szCs w:val="24"/>
         </w:rPr>
+        <w:t xml:space="preserve"> </w:t>
+      </w:r>
+      <w:r>
+        <w:rPr>
+          <w:sz w:val="24"/>
+          <w:szCs w:val="24"/>
+        </w:rPr>
         <w:t>(Extreme Gradient), Linear regression</w:t>
       </w:r>
       <w:r>
@@ -623,7 +724,23 @@
           <w:sz w:val="24"/>
           <w:szCs w:val="24"/>
         </w:rPr>
-        <w:t>and SVM with AUC(Area Under Curve) 0.81 highest among all algorithms.</w:t>
+        <w:t>and SVM with AUC</w:t>
+      </w:r>
+      <w:r>
+        <w:rPr>
+          <w:sz w:val="24"/>
+          <w:szCs w:val="24"/>
+        </w:rPr>
+        <w:t xml:space="preserve"> </w:t>
+      </w:r>
+      <w:bookmarkStart w:id="2" w:name="_GoBack"/>
+      <w:bookmarkEnd w:id="2"/>
+      <w:r>
+        <w:rPr>
+          <w:sz w:val="24"/>
+          <w:szCs w:val="24"/>
+        </w:rPr>
+        <w:t>(Area Under Curve) 0.81 highest among all algorithms.</w:t>
       </w:r>
     </w:p>
     <w:p>

</xml_diff>